<commit_message>
Updated references in pdf form
</commit_message>
<xml_diff>
--- a/1.docx
+++ b/1.docx
@@ -16,23 +16,7 @@
           <w:b/>
           <w:sz w:val="24"/>
         </w:rPr>
-        <w:t>EPAR Technical Report #386: Climate Change Impact on Smallholder Farmers Review</w:t>
-      </w:r>
-      <w:r>
-        <w:rPr>
-          <w:rFonts w:ascii="Trebuchet MS" w:hAnsi="Trebuchet MS"/>
-          <w:b/>
-          <w:sz w:val="24"/>
-        </w:rPr>
-        <w:t xml:space="preserve"> </w:t>
-      </w:r>
-      <w:r>
-        <w:rPr>
-          <w:rFonts w:ascii="Trebuchet MS" w:hAnsi="Trebuchet MS"/>
-          <w:b/>
-          <w:sz w:val="24"/>
-        </w:rPr>
-        <w:t>Framework and Results Coding</w:t>
+        <w:t>EPAR Technical Report #386: Climate Change Impact on Smallholder Farmers Review Framework and Results Coding</w:t>
       </w:r>
     </w:p>
     <w:p>
@@ -73,8 +57,6 @@
         </w:rPr>
         <w:t>:</w:t>
       </w:r>
-      <w:bookmarkStart w:id="0" w:name="_GoBack"/>
-      <w:bookmarkEnd w:id="0"/>
     </w:p>
     <w:p>
       <w:pPr>
@@ -85,27 +67,78 @@
     </w:p>
     <w:p>
       <w:pPr>
+        <w:spacing w:after="0"/>
         <w:ind w:left="720" w:hanging="720"/>
         <w:rPr>
-          <w:rFonts w:ascii="Trebuchet MS" w:hAnsi="Trebuchet MS"/>
+          <w:rStyle w:val="Hyperlink"/>
+          <w:rFonts w:ascii="Trebuchet MS" w:hAnsi="Trebuchet MS"/>
+          <w:sz w:val="20"/>
+          <w:szCs w:val="20"/>
         </w:rPr>
       </w:pPr>
       <w:r>
         <w:rPr>
-          <w:rFonts w:ascii="Trebuchet MS" w:hAnsi="Trebuchet MS"/>
-        </w:rPr>
-        <w:t>Cui, X., &amp; Graf, H. F. (2009). Recent land cover changes on the Tibetan Plateau: a review. Climatic Change, 94(1-2), 47-61.</w:t>
-      </w:r>
-      <w:r>
-        <w:rPr>
-          <w:rFonts w:ascii="Trebuchet MS" w:hAnsi="Trebuchet MS"/>
-        </w:rPr>
-        <w:t xml:space="preserve"> </w:t>
+          <w:rFonts w:ascii="Trebuchet MS" w:eastAsia="Times New Roman" w:hAnsi="Trebuchet MS" w:cs="Calibri"/>
+          <w:color w:val="000000"/>
+          <w:sz w:val="20"/>
+          <w:szCs w:val="20"/>
+        </w:rPr>
+        <w:t xml:space="preserve">Cui, X. &amp; Graf, H. F. (2009). Recent Land Cover Changes on The Tibetan Plateau: A Review. </w:t>
+      </w:r>
+      <w:r>
+        <w:rPr>
+          <w:rFonts w:ascii="Trebuchet MS" w:eastAsia="Times New Roman" w:hAnsi="Trebuchet MS" w:cs="Calibri"/>
+          <w:i/>
+          <w:color w:val="000000"/>
+          <w:sz w:val="20"/>
+          <w:szCs w:val="20"/>
+        </w:rPr>
+        <w:t xml:space="preserve">Climatic Change, 94, </w:t>
+      </w:r>
+      <w:r>
+        <w:rPr>
+          <w:rFonts w:ascii="Trebuchet MS" w:eastAsia="Times New Roman" w:hAnsi="Trebuchet MS" w:cs="Calibri"/>
+          <w:color w:val="000000"/>
+          <w:sz w:val="20"/>
+          <w:szCs w:val="20"/>
+        </w:rPr>
+        <w:t xml:space="preserve">47–61. </w:t>
+      </w:r>
+      <w:proofErr w:type="spellStart"/>
+      <w:r>
+        <w:rPr>
+          <w:rFonts w:ascii="Trebuchet MS" w:eastAsia="Times New Roman" w:hAnsi="Trebuchet MS" w:cs="Calibri"/>
+          <w:color w:val="000000"/>
+          <w:sz w:val="20"/>
+          <w:szCs w:val="20"/>
+        </w:rPr>
+        <w:t>doi</w:t>
+      </w:r>
+      <w:proofErr w:type="spellEnd"/>
+      <w:r>
+        <w:rPr>
+          <w:rFonts w:ascii="Trebuchet MS" w:eastAsia="Times New Roman" w:hAnsi="Trebuchet MS" w:cs="Calibri"/>
+          <w:color w:val="000000"/>
+          <w:sz w:val="20"/>
+          <w:szCs w:val="20"/>
+        </w:rPr>
+        <w:t>: 10.1007/s10584-009-9556-8</w:t>
+      </w:r>
+      <w:r>
+        <w:rPr>
+          <w:rFonts w:ascii="Trebuchet MS" w:hAnsi="Trebuchet MS"/>
+          <w:sz w:val="20"/>
+          <w:szCs w:val="20"/>
+        </w:rPr>
+        <w:t xml:space="preserve">. </w:t>
       </w:r>
       <w:hyperlink r:id="rId4" w:history="1">
         <w:r>
           <w:rPr>
             <w:rStyle w:val="Hyperlink"/>
+            <w:rFonts w:ascii="Trebuchet MS" w:hAnsi="Trebuchet MS"/>
+            <w:sz w:val="20"/>
+            <w:szCs w:val="20"/>
           </w:rPr>
           <w:t>https://link.springer.com/article/10.1007/s10584-009-9556-8</w:t>
         </w:r>
@@ -113,35 +146,100 @@
     </w:p>
     <w:p>
       <w:pPr>
+        <w:spacing w:after="0"/>
         <w:ind w:left="720" w:hanging="720"/>
         <w:rPr>
-          <w:rFonts w:ascii="Trebuchet MS" w:hAnsi="Trebuchet MS"/>
+          <w:rFonts w:ascii="Trebuchet MS" w:eastAsia="Times New Roman" w:hAnsi="Trebuchet MS" w:cs="Calibri"/>
+          <w:color w:val="000000"/>
+          <w:sz w:val="20"/>
+          <w:szCs w:val="20"/>
+        </w:rPr>
+      </w:pPr>
+    </w:p>
+    <w:p>
+      <w:pPr>
+        <w:ind w:left="720" w:hanging="720"/>
+        <w:rPr>
+          <w:rFonts w:ascii="Trebuchet MS" w:eastAsia="Times New Roman" w:hAnsi="Trebuchet MS" w:cs="Calibri"/>
+          <w:color w:val="000000"/>
+          <w:sz w:val="20"/>
+          <w:szCs w:val="20"/>
         </w:rPr>
       </w:pPr>
       <w:proofErr w:type="spellStart"/>
       <w:r>
         <w:rPr>
-          <w:rFonts w:ascii="Trebuchet MS" w:hAnsi="Trebuchet MS"/>
+          <w:rFonts w:ascii="Trebuchet MS" w:eastAsia="Times New Roman" w:hAnsi="Trebuchet MS" w:cs="Calibri"/>
+          <w:color w:val="000000"/>
+          <w:sz w:val="20"/>
+          <w:szCs w:val="20"/>
         </w:rPr>
         <w:t>Dimri</w:t>
       </w:r>
       <w:proofErr w:type="spellEnd"/>
       <w:r>
         <w:rPr>
-          <w:rFonts w:ascii="Trebuchet MS" w:hAnsi="Trebuchet MS"/>
-        </w:rPr>
-        <w:t>, A. P., &amp; Dash, S. K. (2012). Wintertime climatic trends in the western Himalayas. Climatic Change, 111(3-4), 775-800.</w:t>
-      </w:r>
-      <w:r>
-        <w:rPr>
-          <w:rFonts w:ascii="Trebuchet MS" w:hAnsi="Trebuchet MS"/>
-        </w:rPr>
-        <w:t xml:space="preserve"> </w:t>
+          <w:rFonts w:ascii="Trebuchet MS" w:eastAsia="Times New Roman" w:hAnsi="Trebuchet MS" w:cs="Calibri"/>
+          <w:color w:val="000000"/>
+          <w:sz w:val="20"/>
+          <w:szCs w:val="20"/>
+        </w:rPr>
+        <w:t xml:space="preserve">, A. P. &amp; Dash, S. K. (2012). Wintertime Climatic Trends in the Western Himalayas. </w:t>
+      </w:r>
+      <w:r>
+        <w:rPr>
+          <w:rFonts w:ascii="Trebuchet MS" w:eastAsia="Times New Roman" w:hAnsi="Trebuchet MS" w:cs="Calibri"/>
+          <w:i/>
+          <w:color w:val="000000"/>
+          <w:sz w:val="20"/>
+          <w:szCs w:val="20"/>
+        </w:rPr>
+        <w:t>Climatic Change, 111,</w:t>
+      </w:r>
+      <w:r>
+        <w:rPr>
+          <w:rFonts w:ascii="Trebuchet MS" w:eastAsia="Times New Roman" w:hAnsi="Trebuchet MS" w:cs="Calibri"/>
+          <w:color w:val="000000"/>
+          <w:sz w:val="20"/>
+          <w:szCs w:val="20"/>
+        </w:rPr>
+        <w:t xml:space="preserve"> 775–800. </w:t>
+      </w:r>
+      <w:proofErr w:type="spellStart"/>
+      <w:r>
+        <w:rPr>
+          <w:rFonts w:ascii="Trebuchet MS" w:eastAsia="Times New Roman" w:hAnsi="Trebuchet MS" w:cs="Calibri"/>
+          <w:color w:val="000000"/>
+          <w:sz w:val="20"/>
+          <w:szCs w:val="20"/>
+        </w:rPr>
+        <w:t>doi</w:t>
+      </w:r>
+      <w:proofErr w:type="spellEnd"/>
+      <w:r>
+        <w:rPr>
+          <w:rFonts w:ascii="Trebuchet MS" w:eastAsia="Times New Roman" w:hAnsi="Trebuchet MS" w:cs="Calibri"/>
+          <w:color w:val="000000"/>
+          <w:sz w:val="20"/>
+          <w:szCs w:val="20"/>
+        </w:rPr>
+        <w:t>: 10.1007/s10584-011-0201-y</w:t>
+      </w:r>
+      <w:r>
+        <w:rPr>
+          <w:rFonts w:ascii="Trebuchet MS" w:hAnsi="Trebuchet MS"/>
+          <w:sz w:val="20"/>
+          <w:szCs w:val="20"/>
+        </w:rPr>
+        <w:t xml:space="preserve">. </w:t>
       </w:r>
       <w:hyperlink r:id="rId5" w:history="1">
         <w:r>
           <w:rPr>
             <w:rStyle w:val="Hyperlink"/>
+            <w:rFonts w:ascii="Trebuchet MS" w:hAnsi="Trebuchet MS"/>
+            <w:sz w:val="20"/>
+            <w:szCs w:val="20"/>
           </w:rPr>
           <w:t>https://link.springer.com/article/10.1007/s10584-011-0201-y</w:t>
         </w:r>
@@ -152,24 +250,73 @@
         <w:ind w:left="720" w:hanging="720"/>
         <w:rPr>
           <w:rFonts w:ascii="Trebuchet MS" w:hAnsi="Trebuchet MS"/>
+          <w:sz w:val="20"/>
+          <w:szCs w:val="20"/>
         </w:rPr>
       </w:pPr>
       <w:r>
         <w:rPr>
-          <w:rFonts w:ascii="Trebuchet MS" w:hAnsi="Trebuchet MS"/>
-        </w:rPr>
-        <w:t>Hasan, M. K., &amp; Kumar, L. (2019). Comparison between meteorological data and farmer perceptions of climate change and vulnerability in relation to adaptation. Journal of environmental management, 237, 54-62.</w:t>
-      </w:r>
-      <w:r>
-        <w:rPr>
-          <w:rFonts w:ascii="Trebuchet MS" w:hAnsi="Trebuchet MS"/>
-        </w:rPr>
-        <w:t xml:space="preserve"> </w:t>
+          <w:rFonts w:ascii="Trebuchet MS" w:eastAsia="Times New Roman" w:hAnsi="Trebuchet MS" w:cs="Calibri"/>
+          <w:color w:val="000000"/>
+          <w:sz w:val="20"/>
+          <w:szCs w:val="20"/>
+        </w:rPr>
+        <w:t xml:space="preserve">Hasan, K. Md &amp; Kumar, L. (2019). Comparison between meteorological data and farmer perceptions of climate change and vulnerability in relation to adaptation. </w:t>
+      </w:r>
+      <w:r>
+        <w:rPr>
+          <w:rFonts w:ascii="Trebuchet MS" w:eastAsia="Times New Roman" w:hAnsi="Trebuchet MS" w:cs="Calibri"/>
+          <w:i/>
+          <w:color w:val="000000"/>
+          <w:sz w:val="20"/>
+          <w:szCs w:val="20"/>
+        </w:rPr>
+        <w:t>Journal of Environmental Management, 237</w:t>
+      </w:r>
+      <w:r>
+        <w:rPr>
+          <w:rFonts w:ascii="Trebuchet MS" w:eastAsia="Times New Roman" w:hAnsi="Trebuchet MS" w:cs="Calibri"/>
+          <w:color w:val="000000"/>
+          <w:sz w:val="20"/>
+          <w:szCs w:val="20"/>
+        </w:rPr>
+        <w:t xml:space="preserve">, 54-62. </w:t>
+      </w:r>
+      <w:proofErr w:type="gramStart"/>
+      <w:r>
+        <w:rPr>
+          <w:rFonts w:ascii="Trebuchet MS" w:eastAsia="Times New Roman" w:hAnsi="Trebuchet MS" w:cs="Calibri"/>
+          <w:color w:val="000000"/>
+          <w:sz w:val="20"/>
+          <w:szCs w:val="20"/>
+        </w:rPr>
+        <w:t>doi:10.1016/j.jenvman</w:t>
+      </w:r>
+      <w:proofErr w:type="gramEnd"/>
+      <w:r>
+        <w:rPr>
+          <w:rFonts w:ascii="Trebuchet MS" w:eastAsia="Times New Roman" w:hAnsi="Trebuchet MS" w:cs="Calibri"/>
+          <w:color w:val="000000"/>
+          <w:sz w:val="20"/>
+          <w:szCs w:val="20"/>
+        </w:rPr>
+        <w:t>.2019.02.028</w:t>
+      </w:r>
+      <w:r>
+        <w:rPr>
+          <w:rFonts w:ascii="Trebuchet MS" w:hAnsi="Trebuchet MS"/>
+          <w:sz w:val="20"/>
+          <w:szCs w:val="20"/>
+        </w:rPr>
+        <w:t xml:space="preserve">. </w:t>
       </w:r>
       <w:hyperlink r:id="rId6" w:history="1">
         <w:r>
           <w:rPr>
             <w:rStyle w:val="Hyperlink"/>
+            <w:rFonts w:ascii="Trebuchet MS" w:hAnsi="Trebuchet MS"/>
+            <w:sz w:val="20"/>
+            <w:szCs w:val="20"/>
           </w:rPr>
           <w:t>https://www.sciencedirect.com/science/article/pii/S0301479719301793</w:t>
         </w:r>
@@ -179,39 +326,95 @@
       <w:pPr>
         <w:ind w:left="720" w:hanging="720"/>
         <w:rPr>
-          <w:rFonts w:ascii="Trebuchet MS" w:hAnsi="Trebuchet MS"/>
+          <w:rFonts w:ascii="Trebuchet MS" w:eastAsia="Times New Roman" w:hAnsi="Trebuchet MS" w:cs="Calibri"/>
+          <w:color w:val="000000"/>
+          <w:sz w:val="20"/>
+          <w:szCs w:val="20"/>
         </w:rPr>
       </w:pPr>
       <w:r>
         <w:rPr>
-          <w:rFonts w:ascii="Trebuchet MS" w:hAnsi="Trebuchet MS"/>
+          <w:rFonts w:ascii="Trebuchet MS" w:eastAsia="Times New Roman" w:hAnsi="Trebuchet MS" w:cs="Calibri"/>
+          <w:color w:val="000000"/>
+          <w:sz w:val="20"/>
+          <w:szCs w:val="20"/>
         </w:rPr>
         <w:t xml:space="preserve">Miller, J. D., </w:t>
       </w:r>
       <w:proofErr w:type="spellStart"/>
       <w:r>
         <w:rPr>
-          <w:rFonts w:ascii="Trebuchet MS" w:hAnsi="Trebuchet MS"/>
+          <w:rFonts w:ascii="Trebuchet MS" w:eastAsia="Times New Roman" w:hAnsi="Trebuchet MS" w:cs="Calibri"/>
+          <w:color w:val="000000"/>
+          <w:sz w:val="20"/>
+          <w:szCs w:val="20"/>
         </w:rPr>
         <w:t>Immerzeel</w:t>
       </w:r>
       <w:proofErr w:type="spellEnd"/>
       <w:r>
         <w:rPr>
-          <w:rFonts w:ascii="Trebuchet MS" w:hAnsi="Trebuchet MS"/>
-        </w:rPr>
-        <w:t>, W. W., &amp; Rees, G. (2012). Climate change impacts on glacier hydrology and river discharge in the Hindu Kush–Himalayas. Mountain Research and Development, 32(4), 461-468.</w:t>
-      </w:r>
-      <w:r>
-        <w:rPr>
-          <w:rFonts w:ascii="Trebuchet MS" w:hAnsi="Trebuchet MS"/>
-        </w:rPr>
-        <w:t xml:space="preserve"> </w:t>
+          <w:rFonts w:ascii="Trebuchet MS" w:eastAsia="Times New Roman" w:hAnsi="Trebuchet MS" w:cs="Calibri"/>
+          <w:color w:val="000000"/>
+          <w:sz w:val="20"/>
+          <w:szCs w:val="20"/>
+        </w:rPr>
+        <w:t xml:space="preserve">, W. W., &amp; Rees, G. (2012). Climate Change Impacts on Glacier Hydrology and River Discharge in the Hindu Kush–Himalayas. </w:t>
+      </w:r>
+      <w:r>
+        <w:rPr>
+          <w:rFonts w:ascii="Trebuchet MS" w:eastAsia="Times New Roman" w:hAnsi="Trebuchet MS" w:cs="Calibri"/>
+          <w:i/>
+          <w:color w:val="000000"/>
+          <w:sz w:val="20"/>
+          <w:szCs w:val="20"/>
+        </w:rPr>
+        <w:t>Mountain Research and Development, 32(4)</w:t>
+      </w:r>
+      <w:r>
+        <w:rPr>
+          <w:rFonts w:ascii="Trebuchet MS" w:eastAsia="Times New Roman" w:hAnsi="Trebuchet MS" w:cs="Calibri"/>
+          <w:color w:val="000000"/>
+          <w:sz w:val="20"/>
+          <w:szCs w:val="20"/>
+        </w:rPr>
+        <w:t xml:space="preserve">, 461-467. </w:t>
+      </w:r>
+      <w:proofErr w:type="spellStart"/>
+      <w:r>
+        <w:rPr>
+          <w:rFonts w:ascii="Trebuchet MS" w:eastAsia="Times New Roman" w:hAnsi="Trebuchet MS" w:cs="Calibri"/>
+          <w:color w:val="000000"/>
+          <w:sz w:val="20"/>
+          <w:szCs w:val="20"/>
+        </w:rPr>
+        <w:t>doi</w:t>
+      </w:r>
+      <w:proofErr w:type="spellEnd"/>
+      <w:r>
+        <w:rPr>
+          <w:rFonts w:ascii="Trebuchet MS" w:eastAsia="Times New Roman" w:hAnsi="Trebuchet MS" w:cs="Calibri"/>
+          <w:color w:val="000000"/>
+          <w:sz w:val="20"/>
+          <w:szCs w:val="20"/>
+        </w:rPr>
+        <w:t>: 10.1659/mrd-journal-d-12-00027.1</w:t>
+      </w:r>
+      <w:r>
+        <w:rPr>
+          <w:rFonts w:ascii="Trebuchet MS" w:hAnsi="Trebuchet MS"/>
+          <w:sz w:val="20"/>
+          <w:szCs w:val="20"/>
+        </w:rPr>
+        <w:t xml:space="preserve">. </w:t>
       </w:r>
       <w:hyperlink r:id="rId7" w:history="1">
         <w:r>
           <w:rPr>
             <w:rStyle w:val="Hyperlink"/>
+            <w:rFonts w:ascii="Trebuchet MS" w:hAnsi="Trebuchet MS"/>
+            <w:sz w:val="20"/>
+            <w:szCs w:val="20"/>
           </w:rPr>
           <w:t>https://bioone.org/journals/Mountain-Research-and-Development/volume-32/issue-4/MRD-JOURNAL-D-12-00027.1/Climate-Change-Impacts-on-Glacier-Hydrology-and-River-Discharge-in/10.1659/MRD-JOURNAL-D-12-00027.1.full</w:t>
         </w:r>
@@ -222,60 +425,116 @@
         <w:ind w:left="720" w:hanging="720"/>
         <w:rPr>
           <w:rFonts w:ascii="Trebuchet MS" w:hAnsi="Trebuchet MS"/>
+          <w:sz w:val="20"/>
+          <w:szCs w:val="20"/>
         </w:rPr>
       </w:pPr>
       <w:proofErr w:type="spellStart"/>
       <w:r>
         <w:rPr>
-          <w:rFonts w:ascii="Trebuchet MS" w:hAnsi="Trebuchet MS"/>
+          <w:rFonts w:ascii="Trebuchet MS" w:eastAsia="Times New Roman" w:hAnsi="Trebuchet MS" w:cs="Calibri"/>
+          <w:color w:val="000000"/>
+          <w:sz w:val="20"/>
+          <w:szCs w:val="20"/>
         </w:rPr>
         <w:t>Telwala</w:t>
       </w:r>
       <w:proofErr w:type="spellEnd"/>
       <w:r>
         <w:rPr>
-          <w:rFonts w:ascii="Trebuchet MS" w:hAnsi="Trebuchet MS"/>
-        </w:rPr>
-        <w:t xml:space="preserve">, Y., Brook, B. W., Manish, K., &amp; Pandit, M. K. (2013). Climate-induced elevational range shifts and increase in plant species richness in a Himalayan biodiversity </w:t>
+          <w:rFonts w:ascii="Trebuchet MS" w:eastAsia="Times New Roman" w:hAnsi="Trebuchet MS" w:cs="Calibri"/>
+          <w:color w:val="000000"/>
+          <w:sz w:val="20"/>
+          <w:szCs w:val="20"/>
+        </w:rPr>
+        <w:t xml:space="preserve">, Y., Brook, B. W., Manish, K, &amp; Pandit, M. K. (2013). Climate-Induced Elevational Range Shifts and Increase in Plant Species Richness in a Himalayan Biodiversity </w:t>
       </w:r>
       <w:proofErr w:type="spellStart"/>
       <w:r>
         <w:rPr>
-          <w:rFonts w:ascii="Trebuchet MS" w:hAnsi="Trebuchet MS"/>
-        </w:rPr>
-        <w:t>epicentre</w:t>
+          <w:rFonts w:ascii="Trebuchet MS" w:eastAsia="Times New Roman" w:hAnsi="Trebuchet MS" w:cs="Calibri"/>
+          <w:color w:val="000000"/>
+          <w:sz w:val="20"/>
+          <w:szCs w:val="20"/>
+        </w:rPr>
+        <w:t>Epicentre</w:t>
       </w:r>
       <w:proofErr w:type="spellEnd"/>
       <w:r>
         <w:rPr>
-          <w:rFonts w:ascii="Trebuchet MS" w:hAnsi="Trebuchet MS"/>
+          <w:rFonts w:ascii="Trebuchet MS" w:eastAsia="Times New Roman" w:hAnsi="Trebuchet MS" w:cs="Calibri"/>
+          <w:color w:val="000000"/>
+          <w:sz w:val="20"/>
+          <w:szCs w:val="20"/>
         </w:rPr>
         <w:t xml:space="preserve">. </w:t>
       </w:r>
       <w:proofErr w:type="spellStart"/>
       <w:r>
         <w:rPr>
-          <w:rFonts w:ascii="Trebuchet MS" w:hAnsi="Trebuchet MS"/>
-        </w:rPr>
-        <w:t>PloS</w:t>
+          <w:rFonts w:ascii="Trebuchet MS" w:eastAsia="Times New Roman" w:hAnsi="Trebuchet MS" w:cs="Calibri"/>
+          <w:i/>
+          <w:color w:val="000000"/>
+          <w:sz w:val="20"/>
+          <w:szCs w:val="20"/>
+        </w:rPr>
+        <w:t>PLoS</w:t>
       </w:r>
       <w:proofErr w:type="spellEnd"/>
       <w:r>
         <w:rPr>
-          <w:rFonts w:ascii="Trebuchet MS" w:hAnsi="Trebuchet MS"/>
-        </w:rPr>
-        <w:t xml:space="preserve"> one, 8(2), e57103.</w:t>
-      </w:r>
-      <w:r>
-        <w:rPr>
-          <w:rFonts w:ascii="Trebuchet MS" w:hAnsi="Trebuchet MS"/>
-        </w:rPr>
-        <w:t xml:space="preserve"> </w:t>
+          <w:rFonts w:ascii="Trebuchet MS" w:eastAsia="Times New Roman" w:hAnsi="Trebuchet MS" w:cs="Calibri"/>
+          <w:i/>
+          <w:color w:val="000000"/>
+          <w:sz w:val="20"/>
+          <w:szCs w:val="20"/>
+        </w:rPr>
+        <w:t xml:space="preserve"> ONE 8(2), </w:t>
+      </w:r>
+      <w:r>
+        <w:rPr>
+          <w:rFonts w:ascii="Trebuchet MS" w:eastAsia="Times New Roman" w:hAnsi="Trebuchet MS" w:cs="Calibri"/>
+          <w:color w:val="000000"/>
+          <w:sz w:val="20"/>
+          <w:szCs w:val="20"/>
+        </w:rPr>
+        <w:t xml:space="preserve">1-8. </w:t>
+      </w:r>
+      <w:proofErr w:type="spellStart"/>
+      <w:r>
+        <w:rPr>
+          <w:rFonts w:ascii="Trebuchet MS" w:eastAsia="Times New Roman" w:hAnsi="Trebuchet MS" w:cs="Calibri"/>
+          <w:color w:val="000000"/>
+          <w:sz w:val="20"/>
+          <w:szCs w:val="20"/>
+        </w:rPr>
+        <w:t>doi</w:t>
+      </w:r>
+      <w:proofErr w:type="spellEnd"/>
+      <w:r>
+        <w:rPr>
+          <w:rFonts w:ascii="Trebuchet MS" w:eastAsia="Times New Roman" w:hAnsi="Trebuchet MS" w:cs="Calibri"/>
+          <w:color w:val="000000"/>
+          <w:sz w:val="20"/>
+          <w:szCs w:val="20"/>
+        </w:rPr>
+        <w:t>: 10.1371/journal.pone.0057103</w:t>
+      </w:r>
+      <w:r>
+        <w:rPr>
+          <w:rFonts w:ascii="Trebuchet MS" w:hAnsi="Trebuchet MS"/>
+          <w:sz w:val="20"/>
+          <w:szCs w:val="20"/>
+        </w:rPr>
+        <w:t xml:space="preserve">. </w:t>
       </w:r>
       <w:hyperlink r:id="rId8" w:history="1">
         <w:r>
           <w:rPr>
             <w:rStyle w:val="Hyperlink"/>
+            <w:rFonts w:ascii="Trebuchet MS" w:hAnsi="Trebuchet MS"/>
+            <w:sz w:val="20"/>
+            <w:szCs w:val="20"/>
           </w:rPr>
           <w:t>https://journals.plos.org/plosone/article?id=10.1371/journal.pone.0057103</w:t>
         </w:r>
@@ -286,26 +545,86 @@
         <w:ind w:left="720" w:hanging="720"/>
         <w:rPr>
           <w:rFonts w:ascii="Trebuchet MS" w:hAnsi="Trebuchet MS"/>
+          <w:sz w:val="20"/>
+          <w:szCs w:val="20"/>
         </w:rPr>
       </w:pPr>
       <w:r>
         <w:rPr>
-          <w:rFonts w:ascii="Trebuchet MS" w:hAnsi="Trebuchet MS"/>
-        </w:rPr>
-        <w:t>Xu, Z. X., Gong, T. L., &amp; Li, J. Y. (2008). Decadal trend of climate in the Tibetan Plateau—regional temperature and precipitation. Hydrological Processes: An International Journal, 22(16), 3056-3065.</w:t>
-      </w:r>
-      <w:r>
-        <w:rPr>
-          <w:rFonts w:ascii="Trebuchet MS" w:hAnsi="Trebuchet MS"/>
-        </w:rPr>
-        <w:t xml:space="preserve"> </w:t>
+          <w:rFonts w:ascii="Trebuchet MS" w:eastAsia="Times New Roman" w:hAnsi="Trebuchet MS" w:cs="Calibri"/>
+          <w:color w:val="000000"/>
+          <w:sz w:val="20"/>
+          <w:szCs w:val="20"/>
+        </w:rPr>
+        <w:t xml:space="preserve">Xu, Z. X., Gong, T. L., &amp; Li, J. Y. (2008). Decadal Trend of Climate in the Tibetan Plateau—Regional Temperature and Precipitation. </w:t>
+      </w:r>
+      <w:r>
+        <w:rPr>
+          <w:rFonts w:ascii="Trebuchet MS" w:eastAsia="Times New Roman" w:hAnsi="Trebuchet MS" w:cs="Calibri"/>
+          <w:i/>
+          <w:color w:val="000000"/>
+          <w:sz w:val="20"/>
+          <w:szCs w:val="20"/>
+        </w:rPr>
+        <w:t xml:space="preserve">Hydrological Processes, 22, </w:t>
+      </w:r>
+      <w:r>
+        <w:rPr>
+          <w:rFonts w:ascii="Trebuchet MS" w:eastAsia="Times New Roman" w:hAnsi="Trebuchet MS" w:cs="Calibri"/>
+          <w:color w:val="000000"/>
+          <w:sz w:val="20"/>
+          <w:szCs w:val="20"/>
+        </w:rPr>
+        <w:t xml:space="preserve">3056–3065. </w:t>
+      </w:r>
+      <w:proofErr w:type="spellStart"/>
+      <w:r>
+        <w:rPr>
+          <w:rFonts w:ascii="Trebuchet MS" w:eastAsia="Times New Roman" w:hAnsi="Trebuchet MS" w:cs="Calibri"/>
+          <w:color w:val="000000"/>
+          <w:sz w:val="20"/>
+          <w:szCs w:val="20"/>
+        </w:rPr>
+        <w:t>doi</w:t>
+      </w:r>
+      <w:proofErr w:type="spellEnd"/>
+      <w:r>
+        <w:rPr>
+          <w:rFonts w:ascii="Trebuchet MS" w:eastAsia="Times New Roman" w:hAnsi="Trebuchet MS" w:cs="Calibri"/>
+          <w:color w:val="000000"/>
+          <w:sz w:val="20"/>
+          <w:szCs w:val="20"/>
+        </w:rPr>
+        <w:t>: 10.1002/hyp.6892</w:t>
+      </w:r>
+      <w:r>
+        <w:rPr>
+          <w:rFonts w:ascii="Trebuchet MS" w:hAnsi="Trebuchet MS"/>
+          <w:sz w:val="20"/>
+          <w:szCs w:val="20"/>
+        </w:rPr>
+        <w:t xml:space="preserve">. </w:t>
       </w:r>
       <w:hyperlink r:id="rId9" w:history="1">
         <w:r>
           <w:rPr>
             <w:rStyle w:val="Hyperlink"/>
+            <w:rFonts w:ascii="Trebuchet MS" w:hAnsi="Trebuchet MS"/>
+            <w:sz w:val="20"/>
+            <w:szCs w:val="20"/>
           </w:rPr>
-          <w:t>https://onlinelibrary.wiley.com/doi/abs/10.1002/hyp.6892</w:t>
+          <w:t>https://onlinelibrary.wiley.com/doi/abs/10.1002/hyp.6</w:t>
+        </w:r>
+        <w:bookmarkStart w:id="0" w:name="_GoBack"/>
+        <w:bookmarkEnd w:id="0"/>
+        <w:r>
+          <w:rPr>
+            <w:rStyle w:val="Hyperlink"/>
+            <w:rFonts w:ascii="Trebuchet MS" w:hAnsi="Trebuchet MS"/>
+            <w:sz w:val="20"/>
+            <w:szCs w:val="20"/>
+          </w:rPr>
+          <w:t>892</w:t>
         </w:r>
       </w:hyperlink>
     </w:p>

</xml_diff>